<commit_message>
added routes and controllers
</commit_message>
<xml_diff>
--- a/desenvolvimento/outros/Análise do problema.docx
+++ b/desenvolvimento/outros/Análise do problema.docx
@@ -169,7 +169,22 @@
         <w:pStyle w:val="Heading2"/>
       </w:pPr>
       <w:r>
-        <w:t>Requisitos funcionais</w:t>
+        <w:t>Requisitos funcionai</w:t>
+      </w:r>
+      <w:r>
+        <w:t>s</w:t>
+      </w:r>
+    </w:p>
+    <w:p>
+      <w:pPr>
+        <w:pStyle w:val="ListParagraph"/>
+        <w:numPr>
+          <w:ilvl w:val="0"/>
+          <w:numId w:val="2"/>
+        </w:numPr>
+      </w:pPr>
+      <w:r>
+        <w:t xml:space="preserve">Os </w:t>
       </w:r>
     </w:p>
     <w:p>
@@ -540,7 +555,7 @@
   <w:abstractNum w:abstractNumId="2" w15:restartNumberingAfterBreak="0">
     <w:nsid w:val="77B520F2"/>
     <w:multiLevelType w:val="hybridMultilevel"/>
-    <w:tmpl w:val="1602B4EE"/>
+    <w:tmpl w:val="81B0CEBC"/>
     <w:lvl w:ilvl="0" w:tplc="08090001">
       <w:start w:val="1"/>
       <w:numFmt w:val="bullet"/>

</xml_diff>